<commit_message>
Change report, add zsemo.
</commit_message>
<xml_diff>
--- a/report.docx
+++ b/report.docx
@@ -102,7 +102,15 @@
           <w:u w:val="single"/>
           <w:lang w:val="ru-RU"/>
         </w:rPr>
-        <w:t>вычислительной техники</w:t>
+        <w:t xml:space="preserve">вычислительной </w:t>
+      </w:r>
+      <w:proofErr w:type="spellStart"/>
+      <w:r>
+        <w:rPr>
+          <w:u w:val="single"/>
+          <w:lang w:val="ru-RU"/>
+        </w:rPr>
+        <w:t>техники</w:t>
       </w:r>
       <w:r>
         <w:rPr>
@@ -117,6 +125,7 @@
         </w:rPr>
         <w:t>Группа</w:t>
       </w:r>
+      <w:proofErr w:type="spellEnd"/>
       <w:r>
         <w:rPr>
           <w:u w:val="single"/>
@@ -324,7 +333,27 @@
           <w:lang w:val="ru-RU"/>
         </w:rPr>
         <w:tab/>
-        <w:t xml:space="preserve">Усков И.В., Пашнин А.Д. </w:t>
+        <w:t xml:space="preserve">Усков И.В., </w:t>
+      </w:r>
+      <w:proofErr w:type="spellStart"/>
+      <w:r>
+        <w:rPr>
+          <w:spacing w:val="-2"/>
+          <w:sz w:val="24"/>
+          <w:u w:val="single"/>
+          <w:lang w:val="ru-RU"/>
+        </w:rPr>
+        <w:t>Пашнин</w:t>
+      </w:r>
+      <w:proofErr w:type="spellEnd"/>
+      <w:r>
+        <w:rPr>
+          <w:spacing w:val="-2"/>
+          <w:sz w:val="24"/>
+          <w:u w:val="single"/>
+          <w:lang w:val="ru-RU"/>
+        </w:rPr>
+        <w:t xml:space="preserve"> А.Д. </w:t>
       </w:r>
       <w:r>
         <w:rPr>
@@ -700,11 +729,33 @@
         <w:ind w:firstLine="900"/>
         <w:jc w:val="left"/>
       </w:pPr>
+      <w:proofErr w:type="spellStart"/>
       <w:r>
         <w:rPr>
           <w:color w:val="000000"/>
         </w:rPr>
-        <w:t>Системные параметры:</w:t>
+        <w:t>Системные</w:t>
+      </w:r>
+      <w:proofErr w:type="spellEnd"/>
+      <w:r>
+        <w:rPr>
+          <w:color w:val="000000"/>
+        </w:rPr>
+        <w:t xml:space="preserve"> </w:t>
+      </w:r>
+      <w:proofErr w:type="spellStart"/>
+      <w:r>
+        <w:rPr>
+          <w:color w:val="000000"/>
+        </w:rPr>
+        <w:t>параметры</w:t>
+      </w:r>
+      <w:proofErr w:type="spellEnd"/>
+      <w:r>
+        <w:rPr>
+          <w:color w:val="000000"/>
+        </w:rPr>
+        <w:t>:</w:t>
       </w:r>
     </w:p>
     <w:p>
@@ -724,7 +775,23 @@
           <w:color w:val="000000"/>
           <w:lang w:val="ru-RU"/>
         </w:rPr>
-        <w:t>Вместимость автобуса (Автомобиль ЛиАЗ 5292 112 чел)</w:t>
+        <w:t xml:space="preserve">Вместимость автобуса (Автомобиль </w:t>
+      </w:r>
+      <w:proofErr w:type="spellStart"/>
+      <w:r>
+        <w:rPr>
+          <w:color w:val="000000"/>
+          <w:lang w:val="ru-RU"/>
+        </w:rPr>
+        <w:t>ЛиАЗ</w:t>
+      </w:r>
+      <w:proofErr w:type="spellEnd"/>
+      <w:r>
+        <w:rPr>
+          <w:color w:val="000000"/>
+          <w:lang w:val="ru-RU"/>
+        </w:rPr>
+        <w:t xml:space="preserve"> 5292 112 чел)</w:t>
       </w:r>
     </w:p>
     <w:p>
@@ -756,12 +823,14 @@
         </w:numPr>
         <w:jc w:val="left"/>
       </w:pPr>
+      <w:proofErr w:type="spellStart"/>
       <w:r>
         <w:rPr>
           <w:color w:val="000000"/>
         </w:rPr>
         <w:t>Пассажиропоток</w:t>
       </w:r>
+      <w:proofErr w:type="spellEnd"/>
     </w:p>
     <w:p>
       <w:pPr>
@@ -772,12 +841,28 @@
         </w:numPr>
         <w:jc w:val="left"/>
       </w:pPr>
+      <w:proofErr w:type="spellStart"/>
       <w:r>
         <w:rPr>
           <w:color w:val="000000"/>
         </w:rPr>
-        <w:t>Расход топлива</w:t>
-      </w:r>
+        <w:t>Расход</w:t>
+      </w:r>
+      <w:proofErr w:type="spellEnd"/>
+      <w:r>
+        <w:rPr>
+          <w:color w:val="000000"/>
+        </w:rPr>
+        <w:t xml:space="preserve"> </w:t>
+      </w:r>
+      <w:proofErr w:type="spellStart"/>
+      <w:r>
+        <w:rPr>
+          <w:color w:val="000000"/>
+        </w:rPr>
+        <w:t>топлива</w:t>
+      </w:r>
+      <w:proofErr w:type="spellEnd"/>
     </w:p>
     <w:p>
       <w:pPr>
@@ -788,12 +873,42 @@
         </w:numPr>
         <w:jc w:val="left"/>
       </w:pPr>
+      <w:proofErr w:type="spellStart"/>
       <w:r>
         <w:rPr>
           <w:color w:val="000000"/>
         </w:rPr>
-        <w:t>Зарплата обслуживающему персоналу</w:t>
-      </w:r>
+        <w:t>Зарплата</w:t>
+      </w:r>
+      <w:proofErr w:type="spellEnd"/>
+      <w:r>
+        <w:rPr>
+          <w:color w:val="000000"/>
+        </w:rPr>
+        <w:t xml:space="preserve"> </w:t>
+      </w:r>
+      <w:proofErr w:type="spellStart"/>
+      <w:r>
+        <w:rPr>
+          <w:color w:val="000000"/>
+        </w:rPr>
+        <w:t>обслуживающему</w:t>
+      </w:r>
+      <w:proofErr w:type="spellEnd"/>
+      <w:r>
+        <w:rPr>
+          <w:color w:val="000000"/>
+        </w:rPr>
+        <w:t xml:space="preserve"> </w:t>
+      </w:r>
+      <w:proofErr w:type="spellStart"/>
+      <w:r>
+        <w:rPr>
+          <w:color w:val="000000"/>
+        </w:rPr>
+        <w:t>персоналу</w:t>
+      </w:r>
+      <w:proofErr w:type="spellEnd"/>
     </w:p>
     <w:p>
       <w:pPr>
@@ -804,12 +919,28 @@
         </w:numPr>
         <w:jc w:val="left"/>
       </w:pPr>
+      <w:proofErr w:type="spellStart"/>
       <w:r>
         <w:rPr>
           <w:color w:val="000000"/>
         </w:rPr>
-        <w:t>Стоимость топлива</w:t>
-      </w:r>
+        <w:t>Стоимость</w:t>
+      </w:r>
+      <w:proofErr w:type="spellEnd"/>
+      <w:r>
+        <w:rPr>
+          <w:color w:val="000000"/>
+        </w:rPr>
+        <w:t xml:space="preserve"> </w:t>
+      </w:r>
+      <w:proofErr w:type="spellStart"/>
+      <w:r>
+        <w:rPr>
+          <w:color w:val="000000"/>
+        </w:rPr>
+        <w:t>топлива</w:t>
+      </w:r>
+      <w:proofErr w:type="spellEnd"/>
     </w:p>
     <w:p>
       <w:pPr>
@@ -840,11 +971,47 @@
         </w:numPr>
         <w:jc w:val="left"/>
       </w:pPr>
+      <w:proofErr w:type="spellStart"/>
       <w:r>
         <w:rPr>
           <w:color w:val="000000"/>
         </w:rPr>
-        <w:t>Текущее расписание движения (transport.orgp.spb.ru/Portal/transport/routes)</w:t>
+        <w:t>Текущее</w:t>
+      </w:r>
+      <w:proofErr w:type="spellEnd"/>
+      <w:r>
+        <w:rPr>
+          <w:color w:val="000000"/>
+        </w:rPr>
+        <w:t xml:space="preserve"> </w:t>
+      </w:r>
+      <w:proofErr w:type="spellStart"/>
+      <w:r>
+        <w:rPr>
+          <w:color w:val="000000"/>
+        </w:rPr>
+        <w:t>расписание</w:t>
+      </w:r>
+      <w:proofErr w:type="spellEnd"/>
+      <w:r>
+        <w:rPr>
+          <w:color w:val="000000"/>
+        </w:rPr>
+        <w:t xml:space="preserve"> </w:t>
+      </w:r>
+      <w:proofErr w:type="spellStart"/>
+      <w:r>
+        <w:rPr>
+          <w:color w:val="000000"/>
+        </w:rPr>
+        <w:t>движения</w:t>
+      </w:r>
+      <w:proofErr w:type="spellEnd"/>
+      <w:r>
+        <w:rPr>
+          <w:color w:val="000000"/>
+        </w:rPr>
+        <w:t xml:space="preserve"> (transport.orgp.spb.ru/Portal/transport/routes)</w:t>
       </w:r>
     </w:p>
     <w:p>
@@ -859,11 +1026,33 @@
         <w:ind w:firstLine="900"/>
         <w:jc w:val="left"/>
       </w:pPr>
+      <w:proofErr w:type="spellStart"/>
       <w:r>
         <w:rPr>
           <w:color w:val="000000"/>
         </w:rPr>
-        <w:t>Системные характеристики:</w:t>
+        <w:t>Системные</w:t>
+      </w:r>
+      <w:proofErr w:type="spellEnd"/>
+      <w:r>
+        <w:rPr>
+          <w:color w:val="000000"/>
+        </w:rPr>
+        <w:t xml:space="preserve"> </w:t>
+      </w:r>
+      <w:proofErr w:type="spellStart"/>
+      <w:r>
+        <w:rPr>
+          <w:color w:val="000000"/>
+        </w:rPr>
+        <w:t>характеристики</w:t>
+      </w:r>
+      <w:proofErr w:type="spellEnd"/>
+      <w:r>
+        <w:rPr>
+          <w:color w:val="000000"/>
+        </w:rPr>
+        <w:t>:</w:t>
       </w:r>
     </w:p>
     <w:p>
@@ -875,12 +1064,28 @@
         </w:numPr>
         <w:jc w:val="left"/>
       </w:pPr>
+      <w:proofErr w:type="spellStart"/>
       <w:r>
         <w:rPr>
           <w:color w:val="000000"/>
         </w:rPr>
-        <w:t>Наполнение автобусов</w:t>
-      </w:r>
+        <w:t>Наполнение</w:t>
+      </w:r>
+      <w:proofErr w:type="spellEnd"/>
+      <w:r>
+        <w:rPr>
+          <w:color w:val="000000"/>
+        </w:rPr>
+        <w:t xml:space="preserve"> </w:t>
+      </w:r>
+      <w:proofErr w:type="spellStart"/>
+      <w:r>
+        <w:rPr>
+          <w:color w:val="000000"/>
+        </w:rPr>
+        <w:t>автобусов</w:t>
+      </w:r>
+      <w:proofErr w:type="spellEnd"/>
     </w:p>
     <w:p>
       <w:pPr>
@@ -891,12 +1096,42 @@
         </w:numPr>
         <w:jc w:val="left"/>
       </w:pPr>
+      <w:proofErr w:type="spellStart"/>
       <w:r>
         <w:rPr>
           <w:color w:val="000000"/>
         </w:rPr>
-        <w:t>Расписание отправления автобусов</w:t>
-      </w:r>
+        <w:t>Расписание</w:t>
+      </w:r>
+      <w:proofErr w:type="spellEnd"/>
+      <w:r>
+        <w:rPr>
+          <w:color w:val="000000"/>
+        </w:rPr>
+        <w:t xml:space="preserve"> </w:t>
+      </w:r>
+      <w:proofErr w:type="spellStart"/>
+      <w:r>
+        <w:rPr>
+          <w:color w:val="000000"/>
+        </w:rPr>
+        <w:t>отправления</w:t>
+      </w:r>
+      <w:proofErr w:type="spellEnd"/>
+      <w:r>
+        <w:rPr>
+          <w:color w:val="000000"/>
+        </w:rPr>
+        <w:t xml:space="preserve"> </w:t>
+      </w:r>
+      <w:proofErr w:type="spellStart"/>
+      <w:r>
+        <w:rPr>
+          <w:color w:val="000000"/>
+        </w:rPr>
+        <w:t>автобусов</w:t>
+      </w:r>
+      <w:proofErr w:type="spellEnd"/>
     </w:p>
     <w:p>
       <w:pPr>
@@ -909,10 +1144,28 @@
         <w:pStyle w:val="1"/>
         <w:pageBreakBefore/>
       </w:pPr>
+      <w:proofErr w:type="spellStart"/>
       <w:r>
         <w:lastRenderedPageBreak/>
-        <w:t>Описание концептуальной модели</w:t>
-      </w:r>
+        <w:t>Описание</w:t>
+      </w:r>
+      <w:proofErr w:type="spellEnd"/>
+      <w:r>
+        <w:t xml:space="preserve"> </w:t>
+      </w:r>
+      <w:proofErr w:type="spellStart"/>
+      <w:r>
+        <w:t>концептуальной</w:t>
+      </w:r>
+      <w:proofErr w:type="spellEnd"/>
+      <w:r>
+        <w:t xml:space="preserve"> </w:t>
+      </w:r>
+      <w:proofErr w:type="spellStart"/>
+      <w:r>
+        <w:t>модели</w:t>
+      </w:r>
+      <w:proofErr w:type="spellEnd"/>
     </w:p>
     <w:p>
       <w:pPr>
@@ -1415,15 +1668,36 @@
     </w:p>
     <w:p>
       <w:pPr>
+        <w:rPr>
+          <w:rFonts w:eastAsia="Liberation Serif" w:cs="Liberation Serif"/>
+          <w:b/>
+          <w:bCs/>
+          <w:sz w:val="28"/>
+          <w:szCs w:val="28"/>
+          <w:lang w:val="ru-RU"/>
+        </w:rPr>
+      </w:pPr>
+      <w:r>
+        <w:rPr>
+          <w:lang w:val="ru-RU"/>
+        </w:rPr>
+        <w:br w:type="page"/>
+      </w:r>
+    </w:p>
+    <w:p>
+      <w:pPr>
         <w:pStyle w:val="1"/>
         <w:rPr>
           <w:lang w:val="ru-RU"/>
         </w:rPr>
       </w:pPr>
-      <w:r>
-        <w:rPr>
-          <w:lang w:val="ru-RU"/>
-        </w:rPr>
+      <w:bookmarkStart w:id="0" w:name="_GoBack"/>
+      <w:bookmarkEnd w:id="0"/>
+      <w:r>
+        <w:rPr>
+          <w:lang w:val="ru-RU"/>
+        </w:rPr>
+        <w:lastRenderedPageBreak/>
         <w:t>Принятые допущения и упрощения</w:t>
       </w:r>
     </w:p>
@@ -1488,9 +1762,11 @@
         </w:rPr>
         <w:t xml:space="preserve">Возможности среды моделирования </w:t>
       </w:r>
+      <w:proofErr w:type="spellStart"/>
       <w:r>
         <w:t>AnyLogic</w:t>
       </w:r>
+      <w:proofErr w:type="spellEnd"/>
       <w:r>
         <w:rPr>
           <w:lang w:val="ru-RU"/>
@@ -1501,14 +1777,7 @@
         <w:rPr>
           <w:lang w:val="ru-RU"/>
         </w:rPr>
-        <w:t xml:space="preserve">внесли дополнительные ограничения. Поток пассажиров, приходящих на остановку, состоит из нескольких экспоненциальных потоков, чередующихся во времени. Поток </w:t>
-      </w:r>
-      <w:r>
-        <w:rPr>
-          <w:lang w:val="ru-RU"/>
-        </w:rPr>
-        <w:lastRenderedPageBreak/>
-        <w:t xml:space="preserve">выходящих из автобуса </w:t>
+        <w:t xml:space="preserve">внесли дополнительные ограничения. Поток пассажиров, приходящих на остановку, состоит из нескольких экспоненциальных потоков, чередующихся во времени. Поток выходящих из автобуса </w:t>
       </w:r>
       <w:r>
         <w:rPr>
@@ -2068,9 +2337,6 @@
         <w:pStyle w:val="Textbody"/>
         <w:ind w:firstLine="567"/>
         <w:jc w:val="left"/>
-        <w:rPr>
-          <w:lang w:val="ru-RU"/>
-        </w:rPr>
       </w:pPr>
       <w:r>
         <w:rPr>
@@ -2078,8 +2344,6 @@
         </w:rPr>
         <w:t>Были проведены эксперименты с количеством автобусов 8, 9 и 10, собиралась статистика по количеству перевезенных и потерянных пассажиров. По полученной статистике видно, что минимальное количество автобусов, при котором отсутствуют потери пассажиров – 10.</w:t>
       </w:r>
-      <w:bookmarkStart w:id="0" w:name="_GoBack"/>
-      <w:bookmarkEnd w:id="0"/>
     </w:p>
     <w:sectPr>
       <w:footerReference w:type="default" r:id="rId22"/>
@@ -2131,7 +2395,7 @@
       <w:rPr>
         <w:noProof/>
       </w:rPr>
-      <w:t>10</w:t>
+      <w:t>8</w:t>
     </w:r>
     <w:r>
       <w:fldChar w:fldCharType="end"/>
@@ -2147,9 +2411,11 @@
       <w:pStyle w:val="a7"/>
       <w:jc w:val="center"/>
     </w:pPr>
+    <w:proofErr w:type="spellStart"/>
     <w:r>
       <w:t>Санкт-Петербург</w:t>
     </w:r>
+    <w:proofErr w:type="spellEnd"/>
   </w:p>
   <w:p>
     <w:pPr>

</xml_diff>